<commit_message>
Add profile page, can update with correct password
</commit_message>
<xml_diff>
--- a/admin stuff/Project.docx
+++ b/admin stuff/Project.docx
@@ -6,6 +6,8 @@
       <w:pPr>
         <w:pStyle w:val="Heading1"/>
       </w:pPr>
+      <w:bookmarkStart w:id="0" w:name="_GoBack"/>
+      <w:bookmarkEnd w:id="0"/>
       <w:r>
         <w:t xml:space="preserve">Topic A, Task sourcing: </w:t>
       </w:r>
@@ -192,8 +194,6 @@
       <w:r>
         <w:t>Please refer to www.taskrabbit.com for examples and data.</w:t>
       </w:r>
-      <w:bookmarkStart w:id="0" w:name="_GoBack"/>
-      <w:bookmarkEnd w:id="0"/>
     </w:p>
     <w:p>
       <w:pPr>
@@ -225,7 +225,7 @@
             <v:path o:extrusionok="f" gradientshapeok="t" o:connecttype="rect"/>
             <o:lock v:ext="edit" aspectratio="t"/>
           </v:shapetype>
-          <v:shape id="_x0000_i1025" type="#_x0000_t75" style="width:480.25pt;height:269.65pt" o:ole="">
+          <v:shape id="_x0000_i1025" type="#_x0000_t75" style="width:480pt;height:270pt" o:ole="">
             <v:imagedata r:id="rId4" o:title=""/>
           </v:shape>
           <o:OLEObject Type="Link" ProgID="PowerPoint.Show.12" ShapeID="_x0000_i1025" DrawAspect="Content" r:id="rId5" UpdateMode="Always">

</xml_diff>

<commit_message>
updated the project.docx with lastest ER diagram
</commit_message>
<xml_diff>
--- a/admin stuff/Project.docx
+++ b/admin stuff/Project.docx
@@ -1,6 +1,6 @@
 
 <file path=word/document.xml><?xml version="1.0" encoding="utf-8"?>
-<w:document xmlns:wpc="http://schemas.microsoft.com/office/word/2010/wordprocessingCanvas" xmlns:mc="http://schemas.openxmlformats.org/markup-compatibility/2006" xmlns:o="urn:schemas-microsoft-com:office:office" xmlns:r="http://schemas.openxmlformats.org/officeDocument/2006/relationships" xmlns:m="http://schemas.openxmlformats.org/officeDocument/2006/math" xmlns:v="urn:schemas-microsoft-com:vml" xmlns:wp14="http://schemas.microsoft.com/office/word/2010/wordprocessingDrawing" xmlns:wp="http://schemas.openxmlformats.org/drawingml/2006/wordprocessingDrawing" xmlns:w10="urn:schemas-microsoft-com:office:word" xmlns:w="http://schemas.openxmlformats.org/wordprocessingml/2006/main" xmlns:w14="http://schemas.microsoft.com/office/word/2010/wordml" xmlns:w15="http://schemas.microsoft.com/office/word/2012/wordml" xmlns:wpg="http://schemas.microsoft.com/office/word/2010/wordprocessingGroup" xmlns:wpi="http://schemas.microsoft.com/office/word/2010/wordprocessingInk" xmlns:wne="http://schemas.microsoft.com/office/word/2006/wordml" xmlns:wps="http://schemas.microsoft.com/office/word/2010/wordprocessingShape" mc:Ignorable="w14 w15 wp14">
+<w:document xmlns:wpc="http://schemas.microsoft.com/office/word/2010/wordprocessingCanvas" xmlns:cx="http://schemas.microsoft.com/office/drawing/2014/chartex" xmlns:cx1="http://schemas.microsoft.com/office/drawing/2015/9/8/chartex" xmlns:cx2="http://schemas.microsoft.com/office/drawing/2015/10/21/chartex" xmlns:cx3="http://schemas.microsoft.com/office/drawing/2016/5/9/chartex" xmlns:cx4="http://schemas.microsoft.com/office/drawing/2016/5/10/chartex" xmlns:cx5="http://schemas.microsoft.com/office/drawing/2016/5/11/chartex" xmlns:mc="http://schemas.openxmlformats.org/markup-compatibility/2006" xmlns:o="urn:schemas-microsoft-com:office:office" xmlns:r="http://schemas.openxmlformats.org/officeDocument/2006/relationships" xmlns:m="http://schemas.openxmlformats.org/officeDocument/2006/math" xmlns:v="urn:schemas-microsoft-com:vml" xmlns:wp14="http://schemas.microsoft.com/office/word/2010/wordprocessingDrawing" xmlns:wp="http://schemas.openxmlformats.org/drawingml/2006/wordprocessingDrawing" xmlns:w10="urn:schemas-microsoft-com:office:word" xmlns:w="http://schemas.openxmlformats.org/wordprocessingml/2006/main" xmlns:w14="http://schemas.microsoft.com/office/word/2010/wordml" xmlns:w15="http://schemas.microsoft.com/office/word/2012/wordml" xmlns:w16se="http://schemas.microsoft.com/office/word/2015/wordml/symex" xmlns:wpg="http://schemas.microsoft.com/office/word/2010/wordprocessingGroup" xmlns:wpi="http://schemas.microsoft.com/office/word/2010/wordprocessingInk" xmlns:wne="http://schemas.microsoft.com/office/word/2006/wordml" xmlns:wps="http://schemas.microsoft.com/office/word/2010/wordprocessingShape" mc:Ignorable="w14 w15 w16se wp14">
   <w:body>
     <w:p>
       <w:pPr>
@@ -200,32 +200,64 @@
       <w:r>
         <w:t>ER Diagram</w:t>
       </w:r>
+    </w:p>
+    <w:p>
       <w:r>
-        <w:pict>
-          <v:shapetype id="_x0000_t75" coordsize="21600,21600" o:spt="75" o:preferrelative="t" path="m@4@5l@4@11@9@11@9@5xe" filled="f" stroked="f">
-            <v:stroke joinstyle="miter"/>
-            <v:formulas>
-              <v:f eqn="if lineDrawn pixelLineWidth 0"/>
-              <v:f eqn="sum @0 1 0"/>
-              <v:f eqn="sum 0 0 @1"/>
-              <v:f eqn="prod @2 1 2"/>
-              <v:f eqn="prod @3 21600 pixelWidth"/>
-              <v:f eqn="prod @3 21600 pixelHeight"/>
-              <v:f eqn="sum @0 0 1"/>
-              <v:f eqn="prod @6 1 2"/>
-              <v:f eqn="prod @7 21600 pixelWidth"/>
-              <v:f eqn="sum @8 21600 0"/>
-              <v:f eqn="prod @7 21600 pixelHeight"/>
-              <v:f eqn="sum @10 21600 0"/>
-            </v:formulas>
-            <v:path o:extrusionok="f" gradientshapeok="t" o:connecttype="rect"/>
-            <o:lock v:ext="edit" aspectratio="t"/>
-          </v:shapetype>
-          <v:shape id="_x0000_i1025" type="#_x0000_t75" style="width:451.5pt;height:308.25pt">
-            <v:imagedata r:id="rId5" o:title="er 2102"/>
-          </v:shape>
-        </w:pict>
+        <w:rPr>
+          <w:noProof/>
+          <w:lang w:eastAsia="zh-CN"/>
+        </w:rPr>
+        <w:drawing>
+          <wp:inline distT="0" distB="0" distL="0" distR="0">
+            <wp:extent cx="6645910" cy="4537529"/>
+            <wp:effectExtent l="0" t="0" r="2540" b="0"/>
+            <wp:docPr id="1" name="Picture 1" descr="C:\Users\Yee\AppData\Local\Microsoft\Windows\INetCacheContent.Word\er 2102.jpg"/>
+            <wp:cNvGraphicFramePr>
+              <a:graphicFrameLocks xmlns:a="http://schemas.openxmlformats.org/drawingml/2006/main" noChangeAspect="1"/>
+            </wp:cNvGraphicFramePr>
+            <a:graphic xmlns:a="http://schemas.openxmlformats.org/drawingml/2006/main">
+              <a:graphicData uri="http://schemas.openxmlformats.org/drawingml/2006/picture">
+                <pic:pic xmlns:pic="http://schemas.openxmlformats.org/drawingml/2006/picture">
+                  <pic:nvPicPr>
+                    <pic:cNvPr id="0" name="Picture 3" descr="C:\Users\Yee\AppData\Local\Microsoft\Windows\INetCacheContent.Word\er 2102.jpg"/>
+                    <pic:cNvPicPr>
+                      <a:picLocks noChangeAspect="1" noChangeArrowheads="1"/>
+                    </pic:cNvPicPr>
+                  </pic:nvPicPr>
+                  <pic:blipFill>
+                    <a:blip r:embed="rId5">
+                      <a:extLst>
+                        <a:ext uri="{28A0092B-C50C-407E-A947-70E740481C1C}">
+                          <a14:useLocalDpi xmlns:a14="http://schemas.microsoft.com/office/drawing/2010/main" val="0"/>
+                        </a:ext>
+                      </a:extLst>
+                    </a:blip>
+                    <a:srcRect/>
+                    <a:stretch>
+                      <a:fillRect/>
+                    </a:stretch>
+                  </pic:blipFill>
+                  <pic:spPr bwMode="auto">
+                    <a:xfrm>
+                      <a:off x="0" y="0"/>
+                      <a:ext cx="6645910" cy="4537529"/>
+                    </a:xfrm>
+                    <a:prstGeom prst="rect">
+                      <a:avLst/>
+                    </a:prstGeom>
+                    <a:noFill/>
+                    <a:ln>
+                      <a:noFill/>
+                    </a:ln>
+                  </pic:spPr>
+                </pic:pic>
+              </a:graphicData>
+            </a:graphic>
+          </wp:inline>
+        </w:drawing>
       </w:r>
+      <w:bookmarkStart w:id="0" w:name="_GoBack"/>
+      <w:bookmarkEnd w:id="0"/>
     </w:p>
     <w:p>
       <w:pPr>
@@ -290,6 +322,7 @@
         <w:pStyle w:val="Heading2"/>
       </w:pPr>
       <w:r>
+        <w:lastRenderedPageBreak/>
         <w:t>Templates</w:t>
       </w:r>
     </w:p>
@@ -315,7 +348,6 @@
         <w:pStyle w:val="Heading1"/>
       </w:pPr>
       <w:r>
-        <w:lastRenderedPageBreak/>
         <w:t>To do</w:t>
       </w:r>
     </w:p>
@@ -1178,8 +1210,6 @@
                 <w:szCs w:val="24"/>
               </w:rPr>
             </w:pPr>
-            <w:bookmarkStart w:id="0" w:name="_GoBack"/>
-            <w:bookmarkEnd w:id="0"/>
           </w:p>
         </w:tc>
       </w:tr>
@@ -2058,7 +2088,6 @@
                 <w:sz w:val="24"/>
                 <w:szCs w:val="24"/>
               </w:rPr>
-              <w:lastRenderedPageBreak/>
               <w:t>Logout page (</w:t>
             </w:r>
             <w:proofErr w:type="spellStart"/>
@@ -5219,7 +5248,7 @@
 </file>
 
 <file path=word/numbering.xml><?xml version="1.0" encoding="utf-8"?>
-<w:numbering xmlns:wpc="http://schemas.microsoft.com/office/word/2010/wordprocessingCanvas" xmlns:mc="http://schemas.openxmlformats.org/markup-compatibility/2006" xmlns:o="urn:schemas-microsoft-com:office:office" xmlns:r="http://schemas.openxmlformats.org/officeDocument/2006/relationships" xmlns:m="http://schemas.openxmlformats.org/officeDocument/2006/math" xmlns:v="urn:schemas-microsoft-com:vml" xmlns:wp14="http://schemas.microsoft.com/office/word/2010/wordprocessingDrawing" xmlns:wp="http://schemas.openxmlformats.org/drawingml/2006/wordprocessingDrawing" xmlns:w10="urn:schemas-microsoft-com:office:word" xmlns:w="http://schemas.openxmlformats.org/wordprocessingml/2006/main" xmlns:w14="http://schemas.microsoft.com/office/word/2010/wordml" xmlns:w15="http://schemas.microsoft.com/office/word/2012/wordml" xmlns:wpg="http://schemas.microsoft.com/office/word/2010/wordprocessingGroup" xmlns:wpi="http://schemas.microsoft.com/office/word/2010/wordprocessingInk" xmlns:wne="http://schemas.microsoft.com/office/word/2006/wordml" xmlns:wps="http://schemas.microsoft.com/office/word/2010/wordprocessingShape" mc:Ignorable="w14 w15 wp14">
+<w:numbering xmlns:wpc="http://schemas.microsoft.com/office/word/2010/wordprocessingCanvas" xmlns:cx="http://schemas.microsoft.com/office/drawing/2014/chartex" xmlns:cx1="http://schemas.microsoft.com/office/drawing/2015/9/8/chartex" xmlns:cx2="http://schemas.microsoft.com/office/drawing/2015/10/21/chartex" xmlns:cx3="http://schemas.microsoft.com/office/drawing/2016/5/9/chartex" xmlns:cx4="http://schemas.microsoft.com/office/drawing/2016/5/10/chartex" xmlns:cx5="http://schemas.microsoft.com/office/drawing/2016/5/11/chartex" xmlns:mc="http://schemas.openxmlformats.org/markup-compatibility/2006" xmlns:o="urn:schemas-microsoft-com:office:office" xmlns:r="http://schemas.openxmlformats.org/officeDocument/2006/relationships" xmlns:m="http://schemas.openxmlformats.org/officeDocument/2006/math" xmlns:v="urn:schemas-microsoft-com:vml" xmlns:wp14="http://schemas.microsoft.com/office/word/2010/wordprocessingDrawing" xmlns:wp="http://schemas.openxmlformats.org/drawingml/2006/wordprocessingDrawing" xmlns:w10="urn:schemas-microsoft-com:office:word" xmlns:w="http://schemas.openxmlformats.org/wordprocessingml/2006/main" xmlns:w14="http://schemas.microsoft.com/office/word/2010/wordml" xmlns:w15="http://schemas.microsoft.com/office/word/2012/wordml" xmlns:w16se="http://schemas.microsoft.com/office/word/2015/wordml/symex" xmlns:wpg="http://schemas.microsoft.com/office/word/2010/wordprocessingGroup" xmlns:wpi="http://schemas.microsoft.com/office/word/2010/wordprocessingInk" xmlns:wne="http://schemas.microsoft.com/office/word/2006/wordml" xmlns:wps="http://schemas.microsoft.com/office/word/2010/wordprocessingShape" mc:Ignorable="w14 w15 w16se wp14">
   <w:abstractNum w:abstractNumId="0" w15:restartNumberingAfterBreak="0">
     <w:nsid w:val="0B770BF8"/>
     <w:multiLevelType w:val="hybridMultilevel"/>
@@ -5456,7 +5485,7 @@
 </file>
 
 <file path=word/styles.xml><?xml version="1.0" encoding="utf-8"?>
-<w:styles xmlns:mc="http://schemas.openxmlformats.org/markup-compatibility/2006" xmlns:r="http://schemas.openxmlformats.org/officeDocument/2006/relationships" xmlns:w="http://schemas.openxmlformats.org/wordprocessingml/2006/main" xmlns:w14="http://schemas.microsoft.com/office/word/2010/wordml" xmlns:w15="http://schemas.microsoft.com/office/word/2012/wordml" mc:Ignorable="w14 w15">
+<w:styles xmlns:mc="http://schemas.openxmlformats.org/markup-compatibility/2006" xmlns:r="http://schemas.openxmlformats.org/officeDocument/2006/relationships" xmlns:w="http://schemas.openxmlformats.org/wordprocessingml/2006/main" xmlns:w14="http://schemas.microsoft.com/office/word/2010/wordml" xmlns:w15="http://schemas.microsoft.com/office/word/2012/wordml" xmlns:w16se="http://schemas.microsoft.com/office/word/2015/wordml/symex" mc:Ignorable="w14 w15 w16se">
   <w:docDefaults>
     <w:rPrDefault>
       <w:rPr>
@@ -5472,7 +5501,7 @@
       </w:pPr>
     </w:pPrDefault>
   </w:docDefaults>
-  <w:latentStyles w:defLockedState="0" w:defUIPriority="99" w:defSemiHidden="0" w:defUnhideWhenUsed="0" w:defQFormat="0" w:count="371">
+  <w:latentStyles w:defLockedState="0" w:defUIPriority="99" w:defSemiHidden="0" w:defUnhideWhenUsed="0" w:defQFormat="0" w:count="374">
     <w:lsdException w:name="Normal" w:uiPriority="0" w:qFormat="1"/>
     <w:lsdException w:name="heading 1" w:uiPriority="9" w:qFormat="1"/>
     <w:lsdException w:name="heading 2" w:semiHidden="1" w:uiPriority="9" w:unhideWhenUsed="1" w:qFormat="1"/>
@@ -5578,7 +5607,6 @@
     <w:lsdException w:name="HTML Sample" w:semiHidden="1" w:unhideWhenUsed="1"/>
     <w:lsdException w:name="HTML Typewriter" w:semiHidden="1" w:unhideWhenUsed="1"/>
     <w:lsdException w:name="HTML Variable" w:semiHidden="1" w:unhideWhenUsed="1"/>
-    <w:lsdException w:name="Normal Table" w:semiHidden="1" w:unhideWhenUsed="1"/>
     <w:lsdException w:name="annotation subject" w:semiHidden="1" w:unhideWhenUsed="1"/>
     <w:lsdException w:name="No List" w:semiHidden="1" w:unhideWhenUsed="1"/>
     <w:lsdException w:name="Outline List 1" w:semiHidden="1" w:unhideWhenUsed="1"/>
@@ -5623,7 +5651,6 @@
     <w:lsdException w:name="Table Professional" w:semiHidden="1" w:unhideWhenUsed="1"/>
     <w:lsdException w:name="Table Subtle 1" w:semiHidden="1" w:unhideWhenUsed="1"/>
     <w:lsdException w:name="Table Subtle 2" w:semiHidden="1" w:unhideWhenUsed="1"/>
-    <w:lsdException w:name="Table Web 1" w:semiHidden="1" w:unhideWhenUsed="1"/>
     <w:lsdException w:name="Table Web 2" w:semiHidden="1" w:unhideWhenUsed="1"/>
     <w:lsdException w:name="Table Web 3" w:semiHidden="1" w:unhideWhenUsed="1"/>
     <w:lsdException w:name="Balloon Text" w:semiHidden="1" w:unhideWhenUsed="1"/>
@@ -5844,6 +5871,9 @@
     <w:lsdException w:name="List Table 5 Dark Accent 6" w:uiPriority="50"/>
     <w:lsdException w:name="List Table 6 Colorful Accent 6" w:uiPriority="51"/>
     <w:lsdException w:name="List Table 7 Colorful Accent 6" w:uiPriority="52"/>
+    <w:lsdException w:name="Mention" w:semiHidden="1" w:unhideWhenUsed="1"/>
+    <w:lsdException w:name="Smart Hyperlink" w:semiHidden="1" w:unhideWhenUsed="1"/>
+    <w:lsdException w:name="Hashtag" w:semiHidden="1" w:unhideWhenUsed="1"/>
   </w:latentStyles>
   <w:style w:type="paragraph" w:default="1" w:styleId="Normal">
     <w:name w:val="Normal"/>

</xml_diff>